<commit_message>
Updated Project Description file, added Scope
</commit_message>
<xml_diff>
--- a/Obesity, Obesity, Obesity.docx
+++ b/Obesity, Obesity, Obesity.docx
@@ -134,33 +134,26 @@
           <w:bCs/>
           <w:u w:val="single"/>
         </w:rPr>
-        <w:t>Team Members</w:t>
-      </w:r>
-      <w:r>
-        <w:rPr>
-          <w:rFonts w:ascii="Calibri" w:hAnsi="Calibri" w:cs="Calibri"/>
-          <w:b/>
-          <w:bCs/>
-          <w:u w:val="single"/>
-        </w:rPr>
-        <w:t>:</w:t>
-      </w:r>
-    </w:p>
-    <w:p>
-      <w:pPr>
-        <w:pStyle w:val="NormalWeb"/>
-        <w:spacing w:before="0" w:beforeAutospacing="0" w:after="0" w:afterAutospacing="0"/>
-        <w:rPr>
-          <w:rFonts w:ascii="Calibri" w:hAnsi="Calibri" w:cs="Calibri"/>
-          <w:sz w:val="22"/>
-          <w:szCs w:val="22"/>
-        </w:rPr>
-      </w:pPr>
-      <w:r>
-        <w:rPr>
-          <w:rFonts w:ascii="Calibri" w:hAnsi="Calibri" w:cs="Calibri"/>
-          <w:sz w:val="22"/>
-          <w:szCs w:val="22"/>
+        <w:t>Team Members:</w:t>
+      </w:r>
+    </w:p>
+    <w:p>
+      <w:pPr>
+        <w:pStyle w:val="NormalWeb"/>
+        <w:spacing w:before="0" w:beforeAutospacing="0" w:after="0" w:afterAutospacing="0"/>
+        <w:rPr>
+          <w:rFonts w:ascii="Calibri" w:hAnsi="Calibri" w:cs="Calibri"/>
+          <w:sz w:val="22"/>
+          <w:szCs w:val="22"/>
+          <w:lang w:val="es-ES"/>
+        </w:rPr>
+      </w:pPr>
+      <w:r>
+        <w:rPr>
+          <w:rFonts w:ascii="Calibri" w:hAnsi="Calibri" w:cs="Calibri"/>
+          <w:sz w:val="22"/>
+          <w:szCs w:val="22"/>
+          <w:lang w:val="es-ES"/>
         </w:rPr>
         <w:t>Amin Ali</w:t>
       </w:r>
@@ -173,13 +166,15 @@
           <w:rFonts w:ascii="Calibri" w:hAnsi="Calibri" w:cs="Calibri"/>
           <w:sz w:val="22"/>
           <w:szCs w:val="22"/>
-        </w:rPr>
-      </w:pPr>
-      <w:r>
-        <w:rPr>
-          <w:rFonts w:ascii="Calibri" w:hAnsi="Calibri" w:cs="Calibri"/>
-          <w:sz w:val="22"/>
-          <w:szCs w:val="22"/>
+          <w:lang w:val="es-ES"/>
+        </w:rPr>
+      </w:pPr>
+      <w:r>
+        <w:rPr>
+          <w:rFonts w:ascii="Calibri" w:hAnsi="Calibri" w:cs="Calibri"/>
+          <w:sz w:val="22"/>
+          <w:szCs w:val="22"/>
+          <w:lang w:val="es-ES"/>
         </w:rPr>
         <w:t>Fang Xuan Foo</w:t>
       </w:r>
@@ -192,6 +187,7 @@
           <w:rFonts w:ascii="Calibri" w:hAnsi="Calibri" w:cs="Calibri"/>
           <w:sz w:val="22"/>
           <w:szCs w:val="22"/>
+          <w:lang w:val="es-ES"/>
         </w:rPr>
       </w:pPr>
       <w:proofErr w:type="spellStart"/>
@@ -200,6 +196,7 @@
           <w:rFonts w:ascii="Calibri" w:hAnsi="Calibri" w:cs="Calibri"/>
           <w:sz w:val="22"/>
           <w:szCs w:val="22"/>
+          <w:lang w:val="es-ES"/>
         </w:rPr>
         <w:t>Narisara</w:t>
       </w:r>
@@ -209,6 +206,7 @@
           <w:rFonts w:ascii="Calibri" w:hAnsi="Calibri" w:cs="Calibri"/>
           <w:sz w:val="22"/>
           <w:szCs w:val="22"/>
+          <w:lang w:val="es-ES"/>
         </w:rPr>
         <w:t xml:space="preserve"> </w:t>
       </w:r>
@@ -218,6 +216,7 @@
           <w:rFonts w:ascii="Calibri" w:hAnsi="Calibri" w:cs="Calibri"/>
           <w:sz w:val="22"/>
           <w:szCs w:val="22"/>
+          <w:lang w:val="es-ES"/>
         </w:rPr>
         <w:t>Kantanong</w:t>
       </w:r>
@@ -526,23 +525,7 @@
           <w:sz w:val="22"/>
           <w:szCs w:val="22"/>
         </w:rPr>
-        <w:t xml:space="preserve">How many are walking for their </w:t>
-      </w:r>
-      <w:r>
-        <w:rPr>
-          <w:rFonts w:ascii="Calibri" w:hAnsi="Calibri" w:cs="Calibri"/>
-          <w:sz w:val="22"/>
-          <w:szCs w:val="22"/>
-        </w:rPr>
-        <w:t>day-to-day</w:t>
-      </w:r>
-      <w:r>
-        <w:rPr>
-          <w:rFonts w:ascii="Calibri" w:hAnsi="Calibri" w:cs="Calibri"/>
-          <w:sz w:val="22"/>
-          <w:szCs w:val="22"/>
-        </w:rPr>
-        <w:t xml:space="preserve"> need? </w:t>
+        <w:t xml:space="preserve">How many are walking for their day-to-day need? </w:t>
       </w:r>
       <w:r>
         <w:rPr>
@@ -612,39 +595,7 @@
           <w:sz w:val="22"/>
           <w:szCs w:val="22"/>
         </w:rPr>
-        <w:t xml:space="preserve">The </w:t>
-      </w:r>
-      <w:r>
-        <w:rPr>
-          <w:rFonts w:ascii="Calibri" w:hAnsi="Calibri" w:cs="Calibri"/>
-          <w:sz w:val="22"/>
-          <w:szCs w:val="22"/>
-        </w:rPr>
-        <w:t>less</w:t>
-      </w:r>
-      <w:r>
-        <w:rPr>
-          <w:rFonts w:ascii="Calibri" w:hAnsi="Calibri" w:cs="Calibri"/>
-          <w:sz w:val="22"/>
-          <w:szCs w:val="22"/>
-        </w:rPr>
-        <w:t xml:space="preserve"> accessible a physical activity location, the </w:t>
-      </w:r>
-      <w:r>
-        <w:rPr>
-          <w:rFonts w:ascii="Calibri" w:hAnsi="Calibri" w:cs="Calibri"/>
-          <w:sz w:val="22"/>
-          <w:szCs w:val="22"/>
-        </w:rPr>
-        <w:t>higher</w:t>
-      </w:r>
-      <w:r>
-        <w:rPr>
-          <w:rFonts w:ascii="Calibri" w:hAnsi="Calibri" w:cs="Calibri"/>
-          <w:sz w:val="22"/>
-          <w:szCs w:val="22"/>
-        </w:rPr>
-        <w:t xml:space="preserve"> the obesity rate</w:t>
+        <w:t>The less accessible a physical activity location, the higher the obesity rate</w:t>
       </w:r>
     </w:p>
     <w:p>
@@ -847,39 +798,258 @@
     </w:p>
     <w:p>
       <w:pPr>
-        <w:pStyle w:val="NormalWeb"/>
-        <w:spacing w:before="0" w:beforeAutospacing="0" w:after="0" w:afterAutospacing="0"/>
-        <w:rPr>
-          <w:rFonts w:ascii="Calibri" w:hAnsi="Calibri" w:cs="Calibri"/>
-          <w:sz w:val="22"/>
-          <w:szCs w:val="22"/>
-        </w:rPr>
-      </w:pPr>
-    </w:p>
-    <w:p>
-      <w:pPr>
-        <w:pStyle w:val="NormalWeb"/>
-        <w:spacing w:before="0" w:beforeAutospacing="0" w:after="0" w:afterAutospacing="0"/>
-        <w:rPr>
-          <w:rFonts w:ascii="Calibri" w:hAnsi="Calibri" w:cs="Calibri"/>
+        <w:spacing w:after="0" w:line="240" w:lineRule="auto"/>
+        <w:rPr>
+          <w:rFonts w:eastAsia="Times New Roman" w:cstheme="minorHAnsi"/>
           <w:b/>
           <w:bCs/>
-          <w:sz w:val="22"/>
-          <w:szCs w:val="22"/>
-          <w:u w:val="single"/>
-        </w:rPr>
-      </w:pPr>
-      <w:r>
-        <w:rPr>
-          <w:rFonts w:ascii="Calibri" w:hAnsi="Calibri" w:cs="Calibri"/>
+        </w:rPr>
+      </w:pPr>
+      <w:r>
+        <w:rPr>
+          <w:rFonts w:eastAsia="Times New Roman" w:cstheme="minorHAnsi"/>
           <w:b/>
           <w:bCs/>
-          <w:sz w:val="22"/>
-          <w:szCs w:val="22"/>
           <w:u w:val="single"/>
         </w:rPr>
-        <w:t>Rough breakdown of tasks by members</w:t>
-      </w:r>
+        <w:t>Scope</w:t>
+      </w:r>
+    </w:p>
+    <w:p>
+      <w:pPr>
+        <w:spacing w:after="0" w:line="240" w:lineRule="auto"/>
+        <w:rPr>
+          <w:rFonts w:eastAsia="Times New Roman" w:cstheme="minorHAnsi"/>
+        </w:rPr>
+      </w:pPr>
+      <w:r>
+        <w:rPr>
+          <w:rFonts w:eastAsia="Times New Roman" w:cstheme="minorHAnsi"/>
+        </w:rPr>
+        <w:t xml:space="preserve">Dataset Time </w:t>
+      </w:r>
+      <w:r>
+        <w:rPr>
+          <w:rFonts w:eastAsia="Times New Roman" w:cstheme="minorHAnsi"/>
+        </w:rPr>
+        <w:t xml:space="preserve">to be </w:t>
+      </w:r>
+      <w:r>
+        <w:rPr>
+          <w:rFonts w:eastAsia="Times New Roman" w:cstheme="minorHAnsi"/>
+        </w:rPr>
+        <w:t>2019</w:t>
+      </w:r>
+    </w:p>
+    <w:p>
+      <w:pPr>
+        <w:spacing w:after="0" w:line="240" w:lineRule="auto"/>
+        <w:rPr>
+          <w:rFonts w:eastAsia="Times New Roman" w:cstheme="minorHAnsi"/>
+        </w:rPr>
+      </w:pPr>
+      <w:r>
+        <w:rPr>
+          <w:rFonts w:eastAsia="Times New Roman" w:cstheme="minorHAnsi"/>
+        </w:rPr>
+        <w:t xml:space="preserve">All analysis and data </w:t>
+      </w:r>
+      <w:r>
+        <w:rPr>
+          <w:rFonts w:eastAsia="Times New Roman" w:cstheme="minorHAnsi"/>
+        </w:rPr>
+        <w:t>to</w:t>
+      </w:r>
+      <w:r>
+        <w:rPr>
+          <w:rFonts w:eastAsia="Times New Roman" w:cstheme="minorHAnsi"/>
+        </w:rPr>
+        <w:t xml:space="preserve"> contain data of all the 51 states in USA. </w:t>
+      </w:r>
+    </w:p>
+    <w:p>
+      <w:pPr>
+        <w:spacing w:after="0" w:line="240" w:lineRule="auto"/>
+        <w:rPr>
+          <w:rFonts w:eastAsia="Times New Roman" w:cstheme="minorHAnsi"/>
+        </w:rPr>
+      </w:pPr>
+      <w:r>
+        <w:rPr>
+          <w:rFonts w:eastAsia="Times New Roman" w:cstheme="minorHAnsi"/>
+        </w:rPr>
+        <w:t>Average of Walkable distance - Public transport (</w:t>
+      </w:r>
+      <w:r>
+        <w:rPr>
+          <w:rFonts w:eastAsia="Times New Roman" w:cstheme="minorHAnsi"/>
+        </w:rPr>
+        <w:t xml:space="preserve">Get total </w:t>
+      </w:r>
+      <w:r>
+        <w:rPr>
+          <w:rFonts w:eastAsia="Times New Roman" w:cstheme="minorHAnsi"/>
+        </w:rPr>
+        <w:t>for each state)</w:t>
+      </w:r>
+    </w:p>
+    <w:p>
+      <w:pPr>
+        <w:spacing w:after="0" w:line="240" w:lineRule="auto"/>
+        <w:rPr>
+          <w:rFonts w:eastAsia="Times New Roman" w:cstheme="minorHAnsi"/>
+        </w:rPr>
+      </w:pPr>
+      <w:r>
+        <w:rPr>
+          <w:rFonts w:eastAsia="Times New Roman" w:cstheme="minorHAnsi"/>
+        </w:rPr>
+        <w:t>Fast food -Include all restaurants in Number of restaurants per state (Heat Map number of Restaurant vs Obesity)</w:t>
+      </w:r>
+    </w:p>
+    <w:p>
+      <w:pPr>
+        <w:pStyle w:val="trt0xe"/>
+        <w:shd w:val="clear" w:color="auto" w:fill="FFFFFF"/>
+        <w:spacing w:before="0" w:beforeAutospacing="0" w:after="60" w:afterAutospacing="0"/>
+        <w:rPr>
+          <w:rFonts w:asciiTheme="minorHAnsi" w:hAnsiTheme="minorHAnsi" w:cstheme="minorHAnsi"/>
+          <w:color w:val="202124"/>
+          <w:sz w:val="22"/>
+          <w:szCs w:val="22"/>
+        </w:rPr>
+      </w:pPr>
+      <w:r>
+        <w:rPr>
+          <w:rFonts w:asciiTheme="minorHAnsi" w:hAnsiTheme="minorHAnsi" w:cstheme="minorHAnsi"/>
+          <w:sz w:val="22"/>
+          <w:szCs w:val="22"/>
+        </w:rPr>
+        <w:t xml:space="preserve">Top 5 Fast-food restaurants - </w:t>
+      </w:r>
+      <w:r>
+        <w:rPr>
+          <w:rFonts w:asciiTheme="minorHAnsi" w:hAnsiTheme="minorHAnsi" w:cstheme="minorHAnsi"/>
+          <w:color w:val="202124"/>
+          <w:sz w:val="22"/>
+          <w:szCs w:val="22"/>
+        </w:rPr>
+        <w:t>McDonald's, Starbucks, Chick-fil-A, Taco Bell, Burger King</w:t>
+      </w:r>
+    </w:p>
+    <w:p>
+      <w:pPr>
+        <w:spacing w:after="0" w:line="240" w:lineRule="auto"/>
+        <w:rPr>
+          <w:rFonts w:eastAsia="Times New Roman" w:cstheme="minorHAnsi"/>
+        </w:rPr>
+      </w:pPr>
+      <w:r>
+        <w:rPr>
+          <w:rFonts w:eastAsia="Times New Roman" w:cstheme="minorHAnsi"/>
+        </w:rPr>
+        <w:t xml:space="preserve"> According to </w:t>
+      </w:r>
+      <w:hyperlink r:id="rId9" w:history="1">
+        <w:r>
+          <w:rPr>
+            <w:rStyle w:val="Hyperlink"/>
+            <w:rFonts w:eastAsia="Times New Roman" w:cstheme="minorHAnsi"/>
+          </w:rPr>
+          <w:t>https://www.eatthis.com/most-popular-fast-food-chains/</w:t>
+        </w:r>
+      </w:hyperlink>
+    </w:p>
+    <w:p>
+      <w:pPr>
+        <w:spacing w:after="0" w:line="240" w:lineRule="auto"/>
+        <w:rPr>
+          <w:rFonts w:eastAsia="Times New Roman" w:cstheme="minorHAnsi"/>
+        </w:rPr>
+      </w:pPr>
+      <w:r>
+        <w:rPr>
+          <w:rFonts w:eastAsia="Times New Roman" w:cstheme="minorHAnsi"/>
+        </w:rPr>
+        <w:t xml:space="preserve"># Instead of </w:t>
+      </w:r>
+      <w:proofErr w:type="gramStart"/>
+      <w:r>
+        <w:rPr>
+          <w:rFonts w:eastAsia="Times New Roman" w:cstheme="minorHAnsi"/>
+        </w:rPr>
+        <w:t>pinpoint</w:t>
+      </w:r>
+      <w:proofErr w:type="gramEnd"/>
+      <w:r>
+        <w:rPr>
+          <w:rFonts w:eastAsia="Times New Roman" w:cstheme="minorHAnsi"/>
+        </w:rPr>
+        <w:t xml:space="preserve"> every individual fast-food restaurant, do a count of the restaurant for each state, use the dot size as the heat map.</w:t>
+      </w:r>
+    </w:p>
+    <w:p>
+      <w:pPr>
+        <w:spacing w:after="0" w:line="240" w:lineRule="auto"/>
+        <w:rPr>
+          <w:rFonts w:eastAsia="Times New Roman" w:cstheme="minorHAnsi"/>
+        </w:rPr>
+      </w:pPr>
+      <w:r>
+        <w:rPr>
+          <w:rFonts w:eastAsia="Times New Roman" w:cstheme="minorHAnsi"/>
+        </w:rPr>
+        <w:t xml:space="preserve">Age group - Children and Teens (Ages 2 - 19 years) Adults - 20 Over </w:t>
+      </w:r>
+    </w:p>
+    <w:p>
+      <w:pPr>
+        <w:spacing w:after="0" w:line="240" w:lineRule="auto"/>
+        <w:rPr>
+          <w:rFonts w:eastAsia="Times New Roman" w:cstheme="minorHAnsi"/>
+        </w:rPr>
+      </w:pPr>
+      <w:r>
+        <w:rPr>
+          <w:rFonts w:eastAsia="Times New Roman" w:cstheme="minorHAnsi"/>
+        </w:rPr>
+        <w:t xml:space="preserve">Physical activity facilities </w:t>
+      </w:r>
+      <w:r>
+        <w:rPr>
+          <w:rFonts w:eastAsia="Times New Roman" w:cstheme="minorHAnsi"/>
+        </w:rPr>
+        <w:t xml:space="preserve">to focus on </w:t>
+      </w:r>
+      <w:r>
+        <w:rPr>
+          <w:rFonts w:eastAsia="Times New Roman" w:cstheme="minorHAnsi"/>
+        </w:rPr>
+        <w:t>Parks</w:t>
+      </w:r>
+      <w:r>
+        <w:rPr>
+          <w:rFonts w:eastAsia="Times New Roman" w:cstheme="minorHAnsi"/>
+        </w:rPr>
+        <w:t xml:space="preserve"> and </w:t>
+      </w:r>
+      <w:r>
+        <w:rPr>
+          <w:rFonts w:eastAsia="Times New Roman" w:cstheme="minorHAnsi"/>
+        </w:rPr>
+        <w:t>Gyms</w:t>
+      </w:r>
+    </w:p>
+    <w:p>
+      <w:pPr>
+        <w:pStyle w:val="NormalWeb"/>
+        <w:spacing w:before="0" w:beforeAutospacing="0" w:after="0" w:afterAutospacing="0"/>
+        <w:rPr>
+          <w:rFonts w:ascii="Calibri" w:hAnsi="Calibri" w:cs="Calibri"/>
+          <w:sz w:val="22"/>
+          <w:szCs w:val="22"/>
+        </w:rPr>
+      </w:pPr>
     </w:p>
     <w:p>
       <w:pPr>
@@ -894,6 +1064,17 @@
           <w:u w:val="single"/>
         </w:rPr>
       </w:pPr>
+      <w:r>
+        <w:rPr>
+          <w:rFonts w:ascii="Calibri" w:hAnsi="Calibri" w:cs="Calibri"/>
+          <w:b/>
+          <w:bCs/>
+          <w:sz w:val="22"/>
+          <w:szCs w:val="22"/>
+          <w:u w:val="single"/>
+        </w:rPr>
+        <w:t>Rough breakdown of tasks by members</w:t>
+      </w:r>
     </w:p>
     <w:p>
       <w:pPr>
@@ -948,7 +1129,7 @@
           <w:szCs w:val="22"/>
           <w:lang w:val="fr-FR"/>
         </w:rPr>
-        <w:t>Amin Ali</w:t>
+        <w:t xml:space="preserve">Amin Ali – </w:t>
       </w:r>
       <w:r>
         <w:rPr>
@@ -957,15 +1138,6 @@
           <w:szCs w:val="22"/>
           <w:lang w:val="fr-FR"/>
         </w:rPr>
-        <w:t xml:space="preserve"> – </w:t>
-      </w:r>
-      <w:r>
-        <w:rPr>
-          <w:rFonts w:ascii="Calibri" w:hAnsi="Calibri" w:cs="Calibri"/>
-          <w:sz w:val="22"/>
-          <w:szCs w:val="22"/>
-          <w:lang w:val="fr-FR"/>
-        </w:rPr>
         <w:t>Fast Food Questions</w:t>
       </w:r>
     </w:p>
@@ -985,7 +1157,15 @@
           <w:sz w:val="22"/>
           <w:szCs w:val="22"/>
         </w:rPr>
-        <w:t>Fang Xuan Foo</w:t>
+        <w:t xml:space="preserve">Fang Xuan Foo </w:t>
+      </w:r>
+      <w:r>
+        <w:rPr>
+          <w:rFonts w:ascii="Calibri" w:hAnsi="Calibri" w:cs="Calibri"/>
+          <w:sz w:val="22"/>
+          <w:szCs w:val="22"/>
+        </w:rPr>
+        <w:t>–</w:t>
       </w:r>
       <w:r>
         <w:rPr>
@@ -1001,6 +1181,61 @@
           <w:sz w:val="22"/>
           <w:szCs w:val="22"/>
         </w:rPr>
+        <w:t>Physical Activities Question</w:t>
+      </w:r>
+    </w:p>
+    <w:p>
+      <w:pPr>
+        <w:pStyle w:val="NormalWeb"/>
+        <w:spacing w:before="0" w:beforeAutospacing="0" w:after="0" w:afterAutospacing="0"/>
+        <w:rPr>
+          <w:rFonts w:ascii="Calibri" w:hAnsi="Calibri" w:cs="Calibri"/>
+          <w:sz w:val="22"/>
+          <w:szCs w:val="22"/>
+        </w:rPr>
+      </w:pPr>
+      <w:proofErr w:type="spellStart"/>
+      <w:r>
+        <w:rPr>
+          <w:rFonts w:ascii="Calibri" w:hAnsi="Calibri" w:cs="Calibri"/>
+          <w:sz w:val="22"/>
+          <w:szCs w:val="22"/>
+        </w:rPr>
+        <w:t>Narisara</w:t>
+      </w:r>
+      <w:proofErr w:type="spellEnd"/>
+      <w:r>
+        <w:rPr>
+          <w:rFonts w:ascii="Calibri" w:hAnsi="Calibri" w:cs="Calibri"/>
+          <w:sz w:val="22"/>
+          <w:szCs w:val="22"/>
+        </w:rPr>
+        <w:t xml:space="preserve"> </w:t>
+      </w:r>
+      <w:proofErr w:type="spellStart"/>
+      <w:r>
+        <w:rPr>
+          <w:rFonts w:ascii="Calibri" w:hAnsi="Calibri" w:cs="Calibri"/>
+          <w:sz w:val="22"/>
+          <w:szCs w:val="22"/>
+        </w:rPr>
+        <w:t>Kantanong</w:t>
+      </w:r>
+      <w:proofErr w:type="spellEnd"/>
+      <w:r>
+        <w:rPr>
+          <w:rFonts w:ascii="Calibri" w:hAnsi="Calibri" w:cs="Calibri"/>
+          <w:sz w:val="22"/>
+          <w:szCs w:val="22"/>
+        </w:rPr>
+        <w:t xml:space="preserve"> </w:t>
+      </w:r>
+      <w:r>
+        <w:rPr>
+          <w:rFonts w:ascii="Calibri" w:hAnsi="Calibri" w:cs="Calibri"/>
+          <w:sz w:val="22"/>
+          <w:szCs w:val="22"/>
+        </w:rPr>
         <w:t>–</w:t>
       </w:r>
       <w:r>
@@ -1017,77 +1252,6 @@
           <w:sz w:val="22"/>
           <w:szCs w:val="22"/>
         </w:rPr>
-        <w:t>Physical Activities Question</w:t>
-      </w:r>
-    </w:p>
-    <w:p>
-      <w:pPr>
-        <w:pStyle w:val="NormalWeb"/>
-        <w:spacing w:before="0" w:beforeAutospacing="0" w:after="0" w:afterAutospacing="0"/>
-        <w:rPr>
-          <w:rFonts w:ascii="Calibri" w:hAnsi="Calibri" w:cs="Calibri"/>
-          <w:sz w:val="22"/>
-          <w:szCs w:val="22"/>
-        </w:rPr>
-      </w:pPr>
-      <w:proofErr w:type="spellStart"/>
-      <w:r>
-        <w:rPr>
-          <w:rFonts w:ascii="Calibri" w:hAnsi="Calibri" w:cs="Calibri"/>
-          <w:sz w:val="22"/>
-          <w:szCs w:val="22"/>
-        </w:rPr>
-        <w:t>Narisara</w:t>
-      </w:r>
-      <w:proofErr w:type="spellEnd"/>
-      <w:r>
-        <w:rPr>
-          <w:rFonts w:ascii="Calibri" w:hAnsi="Calibri" w:cs="Calibri"/>
-          <w:sz w:val="22"/>
-          <w:szCs w:val="22"/>
-        </w:rPr>
-        <w:t xml:space="preserve"> </w:t>
-      </w:r>
-      <w:proofErr w:type="spellStart"/>
-      <w:r>
-        <w:rPr>
-          <w:rFonts w:ascii="Calibri" w:hAnsi="Calibri" w:cs="Calibri"/>
-          <w:sz w:val="22"/>
-          <w:szCs w:val="22"/>
-        </w:rPr>
-        <w:t>Kantanong</w:t>
-      </w:r>
-      <w:proofErr w:type="spellEnd"/>
-      <w:r>
-        <w:rPr>
-          <w:rFonts w:ascii="Calibri" w:hAnsi="Calibri" w:cs="Calibri"/>
-          <w:sz w:val="22"/>
-          <w:szCs w:val="22"/>
-        </w:rPr>
-        <w:t xml:space="preserve"> </w:t>
-      </w:r>
-      <w:r>
-        <w:rPr>
-          <w:rFonts w:ascii="Calibri" w:hAnsi="Calibri" w:cs="Calibri"/>
-          <w:sz w:val="22"/>
-          <w:szCs w:val="22"/>
-        </w:rPr>
-        <w:t>–</w:t>
-      </w:r>
-      <w:r>
-        <w:rPr>
-          <w:rFonts w:ascii="Calibri" w:hAnsi="Calibri" w:cs="Calibri"/>
-          <w:sz w:val="22"/>
-          <w:szCs w:val="22"/>
-        </w:rPr>
-        <w:t xml:space="preserve"> </w:t>
-      </w:r>
-      <w:r>
-        <w:rPr>
-          <w:rFonts w:ascii="Calibri" w:hAnsi="Calibri" w:cs="Calibri"/>
-          <w:sz w:val="22"/>
-          <w:szCs w:val="22"/>
-        </w:rPr>
         <w:t>Age Group Question</w:t>
       </w:r>
     </w:p>
@@ -1107,15 +1271,7 @@
           <w:sz w:val="22"/>
           <w:szCs w:val="22"/>
         </w:rPr>
-        <w:t>Rajesh Nair</w:t>
-      </w:r>
-      <w:r>
-        <w:rPr>
-          <w:rFonts w:ascii="Calibri" w:hAnsi="Calibri" w:cs="Calibri"/>
-          <w:sz w:val="22"/>
-          <w:szCs w:val="22"/>
-        </w:rPr>
-        <w:t xml:space="preserve"> </w:t>
+        <w:t xml:space="preserve">Rajesh Nair </w:t>
       </w:r>
       <w:r>
         <w:rPr>
@@ -1768,6 +1924,7 @@
   <w:style w:type="character" w:default="1" w:styleId="DefaultParagraphFont">
     <w:name w:val="Default Paragraph Font"/>
     <w:uiPriority w:val="1"/>
+    <w:semiHidden/>
     <w:unhideWhenUsed/>
   </w:style>
   <w:style w:type="table" w:default="1" w:styleId="TableNormal">
@@ -1827,6 +1984,19 @@
     <w:rPr>
       <w:color w:val="605E5C"/>
       <w:shd w:val="clear" w:color="auto" w:fill="E1DFDD"/>
+    </w:rPr>
+  </w:style>
+  <w:style w:type="paragraph" w:customStyle="1" w:styleId="trt0xe">
+    <w:name w:val="trt0xe"/>
+    <w:basedOn w:val="Normal"/>
+    <w:rsid w:val="008F70CE"/>
+    <w:pPr>
+      <w:spacing w:before="100" w:beforeAutospacing="1" w:after="100" w:afterAutospacing="1" w:line="240" w:lineRule="auto"/>
+    </w:pPr>
+    <w:rPr>
+      <w:rFonts w:ascii="Times New Roman" w:eastAsia="Times New Roman" w:hAnsi="Times New Roman" w:cs="Times New Roman"/>
+      <w:sz w:val="24"/>
+      <w:szCs w:val="24"/>
     </w:rPr>
   </w:style>
 </w:styles>

</xml_diff>

<commit_message>
Updated Questions and Data Sources
</commit_message>
<xml_diff>
--- a/Obesity, Obesity, Obesity.docx
+++ b/Obesity, Obesity, Obesity.docx
@@ -361,7 +361,15 @@
           <w:sz w:val="22"/>
           <w:szCs w:val="22"/>
         </w:rPr>
-        <w:t>physical activity locations</w:t>
+        <w:t>physical activ</w:t>
+      </w:r>
+      <w:r>
+        <w:rPr>
+          <w:rFonts w:ascii="Calibri" w:hAnsi="Calibri" w:cs="Calibri"/>
+          <w:sz w:val="22"/>
+          <w:szCs w:val="22"/>
+        </w:rPr>
+        <w:t>eness</w:t>
       </w:r>
       <w:r>
         <w:rPr>
@@ -572,7 +580,15 @@
           <w:sz w:val="22"/>
           <w:szCs w:val="22"/>
         </w:rPr>
-        <w:t>The more accessible a physical activity location, the lower the obesity rate</w:t>
+        <w:t>The greater number of gyms in a state</w:t>
+      </w:r>
+      <w:r>
+        <w:rPr>
+          <w:rFonts w:ascii="Calibri" w:hAnsi="Calibri" w:cs="Calibri"/>
+          <w:sz w:val="22"/>
+          <w:szCs w:val="22"/>
+        </w:rPr>
+        <w:t>, the lower the obesity rate</w:t>
       </w:r>
     </w:p>
     <w:p>
@@ -595,7 +611,7 @@
           <w:sz w:val="22"/>
           <w:szCs w:val="22"/>
         </w:rPr>
-        <w:t>The less accessible a physical activity location, the higher the obesity rate</w:t>
+        <w:t>The higher rate of physical activeness, the lower the obesity rate</w:t>
       </w:r>
     </w:p>
     <w:p>
@@ -971,21 +987,7 @@
         <w:rPr>
           <w:rFonts w:eastAsia="Times New Roman" w:cstheme="minorHAnsi"/>
         </w:rPr>
-        <w:t xml:space="preserve"># Instead of </w:t>
-      </w:r>
-      <w:proofErr w:type="gramStart"/>
-      <w:r>
-        <w:rPr>
-          <w:rFonts w:eastAsia="Times New Roman" w:cstheme="minorHAnsi"/>
-        </w:rPr>
-        <w:t>pinpoint</w:t>
-      </w:r>
-      <w:proofErr w:type="gramEnd"/>
-      <w:r>
-        <w:rPr>
-          <w:rFonts w:eastAsia="Times New Roman" w:cstheme="minorHAnsi"/>
-        </w:rPr>
-        <w:t xml:space="preserve"> every individual fast-food restaurant, do a count of the restaurant for each state, use the dot size as the heat map.</w:t>
+        <w:t># Instead of pinpoint every individual fast-food restaurant, do a count of the restaurant for each state, use the dot size as the heat map.</w:t>
       </w:r>
     </w:p>
     <w:p>
@@ -1025,19 +1027,7 @@
         <w:rPr>
           <w:rFonts w:eastAsia="Times New Roman" w:cstheme="minorHAnsi"/>
         </w:rPr>
-        <w:t>Parks</w:t>
-      </w:r>
-      <w:r>
-        <w:rPr>
-          <w:rFonts w:eastAsia="Times New Roman" w:cstheme="minorHAnsi"/>
-        </w:rPr>
-        <w:t xml:space="preserve"> and </w:t>
-      </w:r>
-      <w:r>
-        <w:rPr>
-          <w:rFonts w:eastAsia="Times New Roman" w:cstheme="minorHAnsi"/>
-        </w:rPr>
-        <w:t>Gyms</w:t>
+        <w:t xml:space="preserve">Gyms, Physical activeness </w:t>
       </w:r>
     </w:p>
     <w:p>

</xml_diff>

<commit_message>
Updated Project Outline,Question & Scope, updated data source
</commit_message>
<xml_diff>
--- a/Obesity, Obesity, Obesity.docx
+++ b/Obesity, Obesity, Obesity.docx
@@ -833,6 +833,11 @@
     </w:p>
     <w:p>
       <w:pPr>
+        <w:pStyle w:val="ListParagraph"/>
+        <w:numPr>
+          <w:ilvl w:val="0"/>
+          <w:numId w:val="2"/>
+        </w:numPr>
         <w:spacing w:after="0" w:line="240" w:lineRule="auto"/>
         <w:rPr>
           <w:rFonts w:eastAsia="Times New Roman" w:cstheme="minorHAnsi"/>
@@ -842,23 +847,16 @@
         <w:rPr>
           <w:rFonts w:eastAsia="Times New Roman" w:cstheme="minorHAnsi"/>
         </w:rPr>
-        <w:t xml:space="preserve">Dataset Time </w:t>
-      </w:r>
-      <w:r>
-        <w:rPr>
-          <w:rFonts w:eastAsia="Times New Roman" w:cstheme="minorHAnsi"/>
-        </w:rPr>
-        <w:t xml:space="preserve">to be </w:t>
-      </w:r>
-      <w:r>
-        <w:rPr>
-          <w:rFonts w:eastAsia="Times New Roman" w:cstheme="minorHAnsi"/>
-        </w:rPr>
-        <w:t>2019</w:t>
-      </w:r>
-    </w:p>
-    <w:p>
-      <w:pPr>
+        <w:t>Dataset Time to be 2019</w:t>
+      </w:r>
+    </w:p>
+    <w:p>
+      <w:pPr>
+        <w:pStyle w:val="ListParagraph"/>
+        <w:numPr>
+          <w:ilvl w:val="0"/>
+          <w:numId w:val="2"/>
+        </w:numPr>
         <w:spacing w:after="0" w:line="240" w:lineRule="auto"/>
         <w:rPr>
           <w:rFonts w:eastAsia="Times New Roman" w:cstheme="minorHAnsi"/>
@@ -868,23 +866,34 @@
         <w:rPr>
           <w:rFonts w:eastAsia="Times New Roman" w:cstheme="minorHAnsi"/>
         </w:rPr>
-        <w:t xml:space="preserve">All analysis and data </w:t>
-      </w:r>
-      <w:r>
-        <w:rPr>
-          <w:rFonts w:eastAsia="Times New Roman" w:cstheme="minorHAnsi"/>
-        </w:rPr>
-        <w:t>to</w:t>
-      </w:r>
-      <w:r>
-        <w:rPr>
-          <w:rFonts w:eastAsia="Times New Roman" w:cstheme="minorHAnsi"/>
-        </w:rPr>
-        <w:t xml:space="preserve"> contain data of all the 51 states in USA. </w:t>
-      </w:r>
-    </w:p>
-    <w:p>
-      <w:pPr>
+        <w:t>All analysis and data to contain data of all the 5</w:t>
+      </w:r>
+      <w:r>
+        <w:rPr>
+          <w:rFonts w:eastAsia="Times New Roman" w:cstheme="minorHAnsi"/>
+        </w:rPr>
+        <w:t>0</w:t>
+      </w:r>
+      <w:r>
+        <w:rPr>
+          <w:rFonts w:eastAsia="Times New Roman" w:cstheme="minorHAnsi"/>
+        </w:rPr>
+        <w:t xml:space="preserve"> states in USA</w:t>
+      </w:r>
+      <w:r>
+        <w:rPr>
+          <w:rFonts w:eastAsia="Times New Roman" w:cstheme="minorHAnsi"/>
+        </w:rPr>
+        <w:t>, not including Federal District (District of Columbia) and Territories (American Samoa, Guam, Northern Mariana Islands, Puerto Rico, US Virgin Islands)</w:t>
+      </w:r>
+    </w:p>
+    <w:p>
+      <w:pPr>
+        <w:pStyle w:val="ListParagraph"/>
+        <w:numPr>
+          <w:ilvl w:val="0"/>
+          <w:numId w:val="2"/>
+        </w:numPr>
         <w:spacing w:after="0" w:line="240" w:lineRule="auto"/>
         <w:rPr>
           <w:rFonts w:eastAsia="Times New Roman" w:cstheme="minorHAnsi"/>
@@ -894,23 +903,16 @@
         <w:rPr>
           <w:rFonts w:eastAsia="Times New Roman" w:cstheme="minorHAnsi"/>
         </w:rPr>
-        <w:t>Average of Walkable distance - Public transport (</w:t>
-      </w:r>
-      <w:r>
-        <w:rPr>
-          <w:rFonts w:eastAsia="Times New Roman" w:cstheme="minorHAnsi"/>
-        </w:rPr>
-        <w:t xml:space="preserve">Get total </w:t>
-      </w:r>
-      <w:r>
-        <w:rPr>
-          <w:rFonts w:eastAsia="Times New Roman" w:cstheme="minorHAnsi"/>
-        </w:rPr>
-        <w:t>for each state)</w:t>
-      </w:r>
-    </w:p>
-    <w:p>
-      <w:pPr>
+        <w:t>Average of Walkable distance - Public transport (Get total for each state)</w:t>
+      </w:r>
+    </w:p>
+    <w:p>
+      <w:pPr>
+        <w:pStyle w:val="ListParagraph"/>
+        <w:numPr>
+          <w:ilvl w:val="0"/>
+          <w:numId w:val="2"/>
+        </w:numPr>
         <w:spacing w:after="0" w:line="240" w:lineRule="auto"/>
         <w:rPr>
           <w:rFonts w:eastAsia="Times New Roman" w:cstheme="minorHAnsi"/>
@@ -926,6 +928,10 @@
     <w:p>
       <w:pPr>
         <w:pStyle w:val="trt0xe"/>
+        <w:numPr>
+          <w:ilvl w:val="0"/>
+          <w:numId w:val="2"/>
+        </w:numPr>
         <w:shd w:val="clear" w:color="auto" w:fill="FFFFFF"/>
         <w:spacing w:before="0" w:beforeAutospacing="0" w:after="60" w:afterAutospacing="0"/>
         <w:rPr>
@@ -955,6 +961,7 @@
     </w:p>
     <w:p>
       <w:pPr>
+        <w:pStyle w:val="ListParagraph"/>
         <w:spacing w:after="0" w:line="240" w:lineRule="auto"/>
         <w:rPr>
           <w:rFonts w:eastAsia="Times New Roman" w:cstheme="minorHAnsi"/>
@@ -964,7 +971,7 @@
         <w:rPr>
           <w:rFonts w:eastAsia="Times New Roman" w:cstheme="minorHAnsi"/>
         </w:rPr>
-        <w:t xml:space="preserve"> According to </w:t>
+        <w:t xml:space="preserve">According to </w:t>
       </w:r>
       <w:hyperlink r:id="rId9" w:history="1">
         <w:r>
@@ -979,19 +986,39 @@
     <w:p>
       <w:pPr>
         <w:spacing w:after="0" w:line="240" w:lineRule="auto"/>
-        <w:rPr>
-          <w:rFonts w:eastAsia="Times New Roman" w:cstheme="minorHAnsi"/>
-        </w:rPr>
-      </w:pPr>
-      <w:r>
-        <w:rPr>
-          <w:rFonts w:eastAsia="Times New Roman" w:cstheme="minorHAnsi"/>
-        </w:rPr>
-        <w:t># Instead of pinpoint every individual fast-food restaurant, do a count of the restaurant for each state, use the dot size as the heat map.</w:t>
-      </w:r>
-    </w:p>
-    <w:p>
-      <w:pPr>
+        <w:ind w:left="720"/>
+        <w:rPr>
+          <w:rFonts w:eastAsia="Times New Roman" w:cstheme="minorHAnsi"/>
+        </w:rPr>
+      </w:pPr>
+      <w:r>
+        <w:rPr>
+          <w:rFonts w:eastAsia="Times New Roman" w:cstheme="minorHAnsi"/>
+        </w:rPr>
+        <w:t xml:space="preserve"># Instead of </w:t>
+      </w:r>
+      <w:proofErr w:type="gramStart"/>
+      <w:r>
+        <w:rPr>
+          <w:rFonts w:eastAsia="Times New Roman" w:cstheme="minorHAnsi"/>
+        </w:rPr>
+        <w:t>pinpoint</w:t>
+      </w:r>
+      <w:proofErr w:type="gramEnd"/>
+      <w:r>
+        <w:rPr>
+          <w:rFonts w:eastAsia="Times New Roman" w:cstheme="minorHAnsi"/>
+        </w:rPr>
+        <w:t xml:space="preserve"> every individual fast-food restaurant, do a count of the restaurant for each state, use the dot size as the heat map.</w:t>
+      </w:r>
+    </w:p>
+    <w:p>
+      <w:pPr>
+        <w:pStyle w:val="ListParagraph"/>
+        <w:numPr>
+          <w:ilvl w:val="0"/>
+          <w:numId w:val="2"/>
+        </w:numPr>
         <w:spacing w:after="0" w:line="240" w:lineRule="auto"/>
         <w:rPr>
           <w:rFonts w:eastAsia="Times New Roman" w:cstheme="minorHAnsi"/>
@@ -1006,6 +1033,11 @@
     </w:p>
     <w:p>
       <w:pPr>
+        <w:pStyle w:val="ListParagraph"/>
+        <w:numPr>
+          <w:ilvl w:val="0"/>
+          <w:numId w:val="2"/>
+        </w:numPr>
         <w:spacing w:after="0" w:line="240" w:lineRule="auto"/>
         <w:rPr>
           <w:rFonts w:eastAsia="Times New Roman" w:cstheme="minorHAnsi"/>
@@ -1015,13 +1047,7 @@
         <w:rPr>
           <w:rFonts w:eastAsia="Times New Roman" w:cstheme="minorHAnsi"/>
         </w:rPr>
-        <w:t xml:space="preserve">Physical activity facilities </w:t>
-      </w:r>
-      <w:r>
-        <w:rPr>
-          <w:rFonts w:eastAsia="Times New Roman" w:cstheme="minorHAnsi"/>
-        </w:rPr>
-        <w:t xml:space="preserve">to focus on </w:t>
+        <w:t xml:space="preserve">Physical activity facilities to focus on </w:t>
       </w:r>
       <w:r>
         <w:rPr>
@@ -1029,6 +1055,23 @@
         </w:rPr>
         <w:t xml:space="preserve">Gyms, Physical activeness </w:t>
       </w:r>
+      <w:r>
+        <w:rPr>
+          <w:rFonts w:eastAsia="Times New Roman" w:cstheme="minorHAnsi"/>
+        </w:rPr>
+        <w:t>(Meeting CDC requirements -Achieving at least 150 minutes a week of moderate-intensity aerobic physical activity or 75 minutes a week of vigorous-intensity aerobic physical activity and engage in muscle-strengthening activities on 2 or more days a week)</w:t>
+      </w:r>
+    </w:p>
+    <w:p>
+      <w:pPr>
+        <w:pStyle w:val="NormalWeb"/>
+        <w:spacing w:before="0" w:beforeAutospacing="0" w:after="0" w:afterAutospacing="0"/>
+        <w:rPr>
+          <w:rFonts w:ascii="Calibri" w:hAnsi="Calibri" w:cs="Calibri"/>
+          <w:sz w:val="22"/>
+          <w:szCs w:val="22"/>
+        </w:rPr>
+      </w:pPr>
     </w:p>
     <w:p>
       <w:pPr>
@@ -1063,6 +1106,7 @@
           <w:szCs w:val="22"/>
           <w:u w:val="single"/>
         </w:rPr>
+        <w:lastRenderedPageBreak/>
         <w:t>Rough breakdown of tasks by members</w:t>
       </w:r>
     </w:p>
@@ -1989,6 +2033,17 @@
       <w:szCs w:val="24"/>
     </w:rPr>
   </w:style>
+  <w:style w:type="paragraph" w:styleId="ListParagraph">
+    <w:name w:val="List Paragraph"/>
+    <w:basedOn w:val="Normal"/>
+    <w:uiPriority w:val="34"/>
+    <w:qFormat/>
+    <w:rsid w:val="00AD0B9B"/>
+    <w:pPr>
+      <w:ind w:left="720"/>
+      <w:contextualSpacing/>
+    </w:pPr>
+  </w:style>
 </w:styles>
 </file>
 

</xml_diff>